<commit_message>
ref doc updated ddouble line space
</commit_message>
<xml_diff>
--- a/custom-reference-doc.docx
+++ b/custom-reference-doc.docx
@@ -162,7 +162,7 @@
       <w:r>
         <w:t xml:space="preserve"> .    </w:t>
       </w:r>
-      <w:hyperlink r:id="rId7">
+      <w:hyperlink r:id="rId8">
         <w:r>
           <w:rPr>
             <w:rStyle w:val="Hyperlink"/>
@@ -247,6 +247,7 @@
               <w:pStyle w:val="Compact"/>
             </w:pPr>
             <w:r>
+              <w:lastRenderedPageBreak/>
               <w:t xml:space="preserve"> 1 </w:t>
             </w:r>
           </w:p>
@@ -279,7 +280,6 @@
         <w:pStyle w:val="DefinitionTerm"/>
       </w:pPr>
       <w:r>
-        <w:lastRenderedPageBreak/>
         <w:t xml:space="preserve"> DefinitionTerm </w:t>
       </w:r>
     </w:p>
@@ -752,6 +752,7 @@
   <w:style w:type="paragraph" w:default="1" w:styleId="Normal">
     <w:name w:val="Normal"/>
     <w:qFormat/>
+    <w:rsid w:val="00732B8B"/>
   </w:style>
   <w:style w:type="paragraph" w:styleId="Heading1">
     <w:name w:val="heading 1"/>
@@ -958,9 +959,9 @@
     <w:name w:val="Body Text"/>
     <w:basedOn w:val="Normal"/>
     <w:qFormat/>
-    <w:rsid w:val="00CA0285"/>
-    <w:pPr>
-      <w:spacing w:before="180" w:after="180" w:line="360" w:lineRule="auto"/>
+    <w:rsid w:val="00732B8B"/>
+    <w:pPr>
+      <w:spacing w:before="180" w:after="180" w:line="480" w:lineRule="auto"/>
     </w:pPr>
     <w:rPr>
       <w:rFonts w:ascii="Garamond" w:hAnsi="Garamond"/>
@@ -1537,4 +1538,16 @@
   </a:objectDefaults>
   <a:extraClrSchemeLst/>
 </a:theme>
+</file>
+
+<file path=customXml/item1.xml><?xml version="1.0" encoding="utf-8"?>
+<b:Sources xmlns:b="http://schemas.openxmlformats.org/officeDocument/2006/bibliography" xmlns="http://schemas.openxmlformats.org/officeDocument/2006/bibliography" SelectedStyle="\APASixthEditionOfficeOnline.xsl" StyleName="APA" Version="6"/>
+</file>
+
+<file path=customXml/itemProps1.xml><?xml version="1.0" encoding="utf-8"?>
+<ds:datastoreItem xmlns:ds="http://schemas.openxmlformats.org/officeDocument/2006/customXml" ds:itemID="{0DC45A8A-B5C2-420F-A265-8B7EF0DCE006}">
+  <ds:schemaRefs>
+    <ds:schemaRef ds:uri="http://schemas.openxmlformats.org/officeDocument/2006/bibliography"/>
+  </ds:schemaRefs>
+</ds:datastoreItem>
 </file>
</xml_diff>